<commit_message>
meta: update and fix examples
Fixes #54
</commit_message>
<xml_diff>
--- a/_examples/document/doc-properties/document.docx
+++ b/_examples/document/doc-properties/document.docx
@@ -601,7 +601,7 @@
 </file>
 
 <file path=word/theme/theme1.xml><?xml version="1.0" encoding="utf-8"?>
-<a:theme xmlns="http://schemas.openxmlformats.org/drawingml/2006/main" xmlns:a="http://schemas.openxmlformats.org/drawingml/2006/main" xmlns:r="http://schemas.openxmlformats.org/officeDocument/2006/relationships" xmlns:s="http://schemas.openxmlformats.org/officeDocument/2006/sharedTypes" xmlns:xml="http://www.w3.org/XML/1998/namespace" name="Office Theme">
+<a:theme xmlns="http://schemas.openxmlformats.org/drawingml/2006/main" xmlns:a="http://schemas.openxmlformats.org/drawingml/2006/main" xmlns:r="http://schemas.openxmlformats.org/officeDocument/2006/relationships" xmlns:sh="http://schemas.openxmlformats.org/officeDocument/2006/sharedTypes" xmlns:xml="http://www.w3.org/XML/1998/namespace" name="Office Theme">
   <a:themeElements>
     <a:clrScheme name="Office">
       <a:dk1>
@@ -718,7 +718,7 @@
         <a:solidFill>
           <a:schemeClr val="phClr"/>
         </a:solidFill>
-        <a:gradFill rotWithShape="true">
+        <a:gradFill rotWithShape="1">
           <a:gsLst>
             <a:gs pos="0">
               <a:schemeClr val="phClr">
@@ -742,9 +742,9 @@
               </a:schemeClr>
             </a:gs>
           </a:gsLst>
-          <a:lin ang="5400000" scaled="false"/>
+          <a:lin ang="5400000" scaled="0"/>
         </a:gradFill>
-        <a:gradFill rotWithShape="true">
+        <a:gradFill rotWithShape="1">
           <a:gsLst>
             <a:gs pos="0">
               <a:schemeClr val="phClr">
@@ -768,7 +768,7 @@
               </a:schemeClr>
             </a:gs>
           </a:gsLst>
-          <a:lin ang="5400000" scaled="false"/>
+          <a:lin ang="5400000" scaled="0"/>
         </a:gradFill>
       </a:fillStyleLst>
       <a:lnStyleLst>
@@ -803,7 +803,7 @@
         </a:effectStyle>
         <a:effectStyle>
           <a:effectLst>
-            <a:outerShdw blurRad="57150" dist="19050" dir="5400000" algn="ctr" rotWithShape="false">
+            <a:outerShdw blurRad="57150" dist="19050" dir="5400000" algn="ctr" rotWithShape="0">
               <a:srgbClr val="000000">
                 <a:alpha val="63000"/>
               </a:srgbClr>
@@ -821,7 +821,7 @@
             <a:satMod val="170000"/>
           </a:schemeClr>
         </a:solidFill>
-        <a:gradFill rotWithShape="true">
+        <a:gradFill rotWithShape="1">
           <a:gsLst>
             <a:gs pos="0">
               <a:schemeClr val="phClr">
@@ -846,7 +846,7 @@
               </a:schemeClr>
             </a:gs>
           </a:gsLst>
-          <a:lin ang="5400000" scaled="false"/>
+          <a:lin ang="5400000" scaled="0"/>
         </a:gradFill>
       </a:bgFillStyleLst>
     </a:fmtScheme>

</xml_diff>

<commit_message>
Support custom metadata in document properties (#309)
* https://github.com/unidoc/unioffice/issues/302
</commit_message>
<xml_diff>
--- a/_examples/document/doc-properties/document.docx
+++ b/_examples/document/doc-properties/document.docx
@@ -13,6 +13,11 @@
       <w:footerReference w:type="default" r:id="rId9"/>
       <w:headerReference w:type="first" r:id="rId10"/>
       <w:footerReference w:type="first" r:id="rId11"/>
+      <w:headerReference w:type="default" r:id="rId14"/>
+      <w:headerReference w:type="default" r:id="rId15"/>
+      <w:headerReference w:type="default" r:id="rId16"/>
+      <w:headerReference w:type="default" r:id="rId17"/>
+      <w:headerReference w:type="default" r:id="rId18"/>
       <w:pgSz w:w="12240" w:h="15840"/>
       <w:pgMar w:top="1440" w:right="1440" w:bottom="1440" w:left="1440" w:header="720" w:footer="720" w:gutter="0"/>
       <w:cols w:space="720"/>
@@ -128,6 +133,121 @@
     <w:pPr>
       <w:pStyle w:val="Header"/>
     </w:pPr>
+  </w:p>
+</w:hdr>
+</file>
+
+<file path=word/header4.xml><?xml version="1.0" encoding="utf-8"?>
+<w:hdr xmlns="http://schemas.openxmlformats.org/wordprocessingml/2006/main" xmlns:a="http://schemas.openxmlformats.org/drawingml/2006/main" xmlns:m="http://schemas.openxmlformats.org/officeDocument/2006/math" xmlns:ma="http://schemas.openxmlformats.org/schemaLibrary/2006/main" xmlns:pic="http://schemas.openxmlformats.org/drawingml/2006/picture" xmlns:r="http://schemas.openxmlformats.org/officeDocument/2006/relationships" xmlns:s="http://schemas.openxmlformats.org/officeDocument/2006/sharedTypes" xmlns:w="http://schemas.openxmlformats.org/wordprocessingml/2006/main" xmlns:wp="http://schemas.openxmlformats.org/drawingml/2006/wordprocessingDrawing" xmlns:xml="http://www.w3.org/XML/1998/namespace">
+  <w:p>
+    <w:pPr>
+      <w:tabs>
+        <w:tab w:val="center" w:leader="none" w:pos="3600"/>
+      </w:tabs>
+    </w:pPr>
+    <w:r>
+      <w:rPr>
+        <w:b/>
+        <w:bCs/>
+        <w:color w:val="ff0000"/>
+        <w:sz w:val="28"/>
+        <w:szCs w:val="28"/>
+      </w:rPr>
+      <w:tab/>
+      <w:t>Unlicensed version of UniOffice - Get a license on https://unidoc.io</w:t>
+    </w:r>
+  </w:p>
+</w:hdr>
+</file>
+
+<file path=word/header5.xml><?xml version="1.0" encoding="utf-8"?>
+<w:hdr xmlns="http://schemas.openxmlformats.org/wordprocessingml/2006/main" xmlns:a="http://schemas.openxmlformats.org/drawingml/2006/main" xmlns:m="http://schemas.openxmlformats.org/officeDocument/2006/math" xmlns:ma="http://schemas.openxmlformats.org/schemaLibrary/2006/main" xmlns:pic="http://schemas.openxmlformats.org/drawingml/2006/picture" xmlns:r="http://schemas.openxmlformats.org/officeDocument/2006/relationships" xmlns:s="http://schemas.openxmlformats.org/officeDocument/2006/sharedTypes" xmlns:w="http://schemas.openxmlformats.org/wordprocessingml/2006/main" xmlns:wp="http://schemas.openxmlformats.org/drawingml/2006/wordprocessingDrawing" xmlns:xml="http://www.w3.org/XML/1998/namespace">
+  <w:p>
+    <w:pPr>
+      <w:tabs>
+        <w:tab w:val="center" w:leader="none" w:pos="3600"/>
+      </w:tabs>
+    </w:pPr>
+    <w:r>
+      <w:rPr>
+        <w:b/>
+        <w:bCs/>
+        <w:color w:val="ff0000"/>
+        <w:sz w:val="28"/>
+        <w:szCs w:val="28"/>
+      </w:rPr>
+      <w:tab/>
+      <w:t>Unlicensed version of UniOffice - Get a license on https://unidoc.io</w:t>
+    </w:r>
+  </w:p>
+</w:hdr>
+</file>
+
+<file path=word/header6.xml><?xml version="1.0" encoding="utf-8"?>
+<w:hdr xmlns="http://schemas.openxmlformats.org/wordprocessingml/2006/main" xmlns:a="http://schemas.openxmlformats.org/drawingml/2006/main" xmlns:m="http://schemas.openxmlformats.org/officeDocument/2006/math" xmlns:ma="http://schemas.openxmlformats.org/schemaLibrary/2006/main" xmlns:pic="http://schemas.openxmlformats.org/drawingml/2006/picture" xmlns:r="http://schemas.openxmlformats.org/officeDocument/2006/relationships" xmlns:s="http://schemas.openxmlformats.org/officeDocument/2006/sharedTypes" xmlns:w="http://schemas.openxmlformats.org/wordprocessingml/2006/main" xmlns:wp="http://schemas.openxmlformats.org/drawingml/2006/wordprocessingDrawing" xmlns:xml="http://www.w3.org/XML/1998/namespace">
+  <w:p>
+    <w:pPr>
+      <w:tabs>
+        <w:tab w:val="center" w:leader="none" w:pos="3600"/>
+      </w:tabs>
+    </w:pPr>
+    <w:r>
+      <w:rPr>
+        <w:b/>
+        <w:bCs/>
+        <w:color w:val="ff0000"/>
+        <w:sz w:val="28"/>
+        <w:szCs w:val="28"/>
+      </w:rPr>
+      <w:tab/>
+      <w:t>Unlicensed version of UniOffice - Get a license on https://unidoc.io</w:t>
+    </w:r>
+  </w:p>
+</w:hdr>
+</file>
+
+<file path=word/header7.xml><?xml version="1.0" encoding="utf-8"?>
+<w:hdr xmlns="http://schemas.openxmlformats.org/wordprocessingml/2006/main" xmlns:a="http://schemas.openxmlformats.org/drawingml/2006/main" xmlns:m="http://schemas.openxmlformats.org/officeDocument/2006/math" xmlns:ma="http://schemas.openxmlformats.org/schemaLibrary/2006/main" xmlns:pic="http://schemas.openxmlformats.org/drawingml/2006/picture" xmlns:r="http://schemas.openxmlformats.org/officeDocument/2006/relationships" xmlns:s="http://schemas.openxmlformats.org/officeDocument/2006/sharedTypes" xmlns:w="http://schemas.openxmlformats.org/wordprocessingml/2006/main" xmlns:wp="http://schemas.openxmlformats.org/drawingml/2006/wordprocessingDrawing" xmlns:xml="http://www.w3.org/XML/1998/namespace">
+  <w:p>
+    <w:pPr>
+      <w:tabs>
+        <w:tab w:val="center" w:leader="none" w:pos="3600"/>
+      </w:tabs>
+    </w:pPr>
+    <w:r>
+      <w:rPr>
+        <w:b/>
+        <w:bCs/>
+        <w:color w:val="ff0000"/>
+        <w:sz w:val="28"/>
+        <w:szCs w:val="28"/>
+      </w:rPr>
+      <w:tab/>
+      <w:t>Unlicensed version of UniOffice - Get a license on https://unidoc.io</w:t>
+    </w:r>
+  </w:p>
+</w:hdr>
+</file>
+
+<file path=word/header8.xml><?xml version="1.0" encoding="utf-8"?>
+<w:hdr xmlns="http://schemas.openxmlformats.org/wordprocessingml/2006/main" xmlns:a="http://schemas.openxmlformats.org/drawingml/2006/main" xmlns:m="http://schemas.openxmlformats.org/officeDocument/2006/math" xmlns:ma="http://schemas.openxmlformats.org/schemaLibrary/2006/main" xmlns:pic="http://schemas.openxmlformats.org/drawingml/2006/picture" xmlns:r="http://schemas.openxmlformats.org/officeDocument/2006/relationships" xmlns:s="http://schemas.openxmlformats.org/officeDocument/2006/sharedTypes" xmlns:w="http://schemas.openxmlformats.org/wordprocessingml/2006/main" xmlns:wp="http://schemas.openxmlformats.org/drawingml/2006/wordprocessingDrawing" xmlns:xml="http://www.w3.org/XML/1998/namespace">
+  <w:p>
+    <w:pPr>
+      <w:tabs>
+        <w:tab w:val="center" w:leader="none" w:pos="3600"/>
+      </w:tabs>
+    </w:pPr>
+    <w:r>
+      <w:rPr>
+        <w:b/>
+        <w:bCs/>
+        <w:color w:val="ff0000"/>
+        <w:sz w:val="28"/>
+        <w:szCs w:val="28"/>
+      </w:rPr>
+      <w:tab/>
+      <w:t>Unlicensed version of UniOffice - Get a license on https://unidoc.io</w:t>
+    </w:r>
   </w:p>
 </w:hdr>
 </file>

</xml_diff>

<commit_message>
Close added to tests and examples; finalizer removed; tempDir added for new files
</commit_message>
<xml_diff>
--- a/_examples/document/doc-properties/document.docx
+++ b/_examples/document/doc-properties/document.docx
@@ -18,6 +18,16 @@
       <w:headerReference w:type="default" r:id="rId16"/>
       <w:headerReference w:type="default" r:id="rId17"/>
       <w:headerReference w:type="default" r:id="rId18"/>
+      <w:headerReference w:type="default" r:id="rId19"/>
+      <w:headerReference w:type="default" r:id="rId20"/>
+      <w:headerReference w:type="default" r:id="rId21"/>
+      <w:headerReference w:type="default" r:id="rId22"/>
+      <w:headerReference w:type="default" r:id="rId23"/>
+      <w:headerReference w:type="default" r:id="rId24"/>
+      <w:headerReference w:type="default" r:id="rId25"/>
+      <w:headerReference w:type="default" r:id="rId26"/>
+      <w:headerReference w:type="default" r:id="rId27"/>
+      <w:headerReference w:type="default" r:id="rId28"/>
       <w:pgSz w:w="12240" w:h="15840"/>
       <w:pgMar w:top="1440" w:right="1440" w:bottom="1440" w:left="1440" w:header="720" w:footer="720" w:gutter="0"/>
       <w:cols w:space="720"/>
@@ -117,6 +127,213 @@
 </w:hdr>
 </file>
 
+<file path=word/header10.xml><?xml version="1.0" encoding="utf-8"?>
+<w:hdr xmlns="http://schemas.openxmlformats.org/wordprocessingml/2006/main" xmlns:a="http://schemas.openxmlformats.org/drawingml/2006/main" xmlns:m="http://schemas.openxmlformats.org/officeDocument/2006/math" xmlns:ma="http://schemas.openxmlformats.org/schemaLibrary/2006/main" xmlns:pic="http://schemas.openxmlformats.org/drawingml/2006/picture" xmlns:r="http://schemas.openxmlformats.org/officeDocument/2006/relationships" xmlns:s="http://schemas.openxmlformats.org/officeDocument/2006/sharedTypes" xmlns:w="http://schemas.openxmlformats.org/wordprocessingml/2006/main" xmlns:wp="http://schemas.openxmlformats.org/drawingml/2006/wordprocessingDrawing" xmlns:xml="http://www.w3.org/XML/1998/namespace">
+  <w:p>
+    <w:pPr>
+      <w:tabs>
+        <w:tab w:val="center" w:leader="none" w:pos="3600"/>
+      </w:tabs>
+    </w:pPr>
+    <w:r>
+      <w:rPr>
+        <w:b/>
+        <w:bCs/>
+        <w:color w:val="ff0000"/>
+        <w:sz w:val="28"/>
+        <w:szCs w:val="28"/>
+      </w:rPr>
+      <w:tab/>
+      <w:t>Unlicensed version of UniOffice - Get a license on https://unidoc.io</w:t>
+    </w:r>
+  </w:p>
+</w:hdr>
+</file>
+
+<file path=word/header11.xml><?xml version="1.0" encoding="utf-8"?>
+<w:hdr xmlns="http://schemas.openxmlformats.org/wordprocessingml/2006/main" xmlns:a="http://schemas.openxmlformats.org/drawingml/2006/main" xmlns:m="http://schemas.openxmlformats.org/officeDocument/2006/math" xmlns:ma="http://schemas.openxmlformats.org/schemaLibrary/2006/main" xmlns:pic="http://schemas.openxmlformats.org/drawingml/2006/picture" xmlns:r="http://schemas.openxmlformats.org/officeDocument/2006/relationships" xmlns:s="http://schemas.openxmlformats.org/officeDocument/2006/sharedTypes" xmlns:w="http://schemas.openxmlformats.org/wordprocessingml/2006/main" xmlns:wp="http://schemas.openxmlformats.org/drawingml/2006/wordprocessingDrawing" xmlns:xml="http://www.w3.org/XML/1998/namespace">
+  <w:p>
+    <w:pPr>
+      <w:tabs>
+        <w:tab w:val="center" w:leader="none" w:pos="3600"/>
+      </w:tabs>
+    </w:pPr>
+    <w:r>
+      <w:rPr>
+        <w:b/>
+        <w:bCs/>
+        <w:color w:val="ff0000"/>
+        <w:sz w:val="28"/>
+        <w:szCs w:val="28"/>
+      </w:rPr>
+      <w:tab/>
+      <w:t>Unlicensed version of UniOffice - Get a license on https://unidoc.io</w:t>
+    </w:r>
+  </w:p>
+</w:hdr>
+</file>
+
+<file path=word/header12.xml><?xml version="1.0" encoding="utf-8"?>
+<w:hdr xmlns="http://schemas.openxmlformats.org/wordprocessingml/2006/main" xmlns:a="http://schemas.openxmlformats.org/drawingml/2006/main" xmlns:m="http://schemas.openxmlformats.org/officeDocument/2006/math" xmlns:ma="http://schemas.openxmlformats.org/schemaLibrary/2006/main" xmlns:pic="http://schemas.openxmlformats.org/drawingml/2006/picture" xmlns:r="http://schemas.openxmlformats.org/officeDocument/2006/relationships" xmlns:s="http://schemas.openxmlformats.org/officeDocument/2006/sharedTypes" xmlns:w="http://schemas.openxmlformats.org/wordprocessingml/2006/main" xmlns:wp="http://schemas.openxmlformats.org/drawingml/2006/wordprocessingDrawing" xmlns:xml="http://www.w3.org/XML/1998/namespace">
+  <w:p>
+    <w:pPr>
+      <w:tabs>
+        <w:tab w:val="center" w:leader="none" w:pos="3600"/>
+      </w:tabs>
+    </w:pPr>
+    <w:r>
+      <w:rPr>
+        <w:b/>
+        <w:bCs/>
+        <w:color w:val="ff0000"/>
+        <w:sz w:val="28"/>
+        <w:szCs w:val="28"/>
+      </w:rPr>
+      <w:tab/>
+      <w:t>Unlicensed version of UniOffice - Get a license on https://unidoc.io</w:t>
+    </w:r>
+  </w:p>
+</w:hdr>
+</file>
+
+<file path=word/header13.xml><?xml version="1.0" encoding="utf-8"?>
+<w:hdr xmlns="http://schemas.openxmlformats.org/wordprocessingml/2006/main" xmlns:a="http://schemas.openxmlformats.org/drawingml/2006/main" xmlns:m="http://schemas.openxmlformats.org/officeDocument/2006/math" xmlns:ma="http://schemas.openxmlformats.org/schemaLibrary/2006/main" xmlns:pic="http://schemas.openxmlformats.org/drawingml/2006/picture" xmlns:r="http://schemas.openxmlformats.org/officeDocument/2006/relationships" xmlns:s="http://schemas.openxmlformats.org/officeDocument/2006/sharedTypes" xmlns:w="http://schemas.openxmlformats.org/wordprocessingml/2006/main" xmlns:wp="http://schemas.openxmlformats.org/drawingml/2006/wordprocessingDrawing" xmlns:xml="http://www.w3.org/XML/1998/namespace">
+  <w:p>
+    <w:pPr>
+      <w:tabs>
+        <w:tab w:val="center" w:leader="none" w:pos="3600"/>
+      </w:tabs>
+    </w:pPr>
+    <w:r>
+      <w:rPr>
+        <w:b/>
+        <w:bCs/>
+        <w:color w:val="ff0000"/>
+        <w:sz w:val="28"/>
+        <w:szCs w:val="28"/>
+      </w:rPr>
+      <w:tab/>
+      <w:t>Unlicensed version of UniOffice - Get a license on https://unidoc.io</w:t>
+    </w:r>
+  </w:p>
+</w:hdr>
+</file>
+
+<file path=word/header14.xml><?xml version="1.0" encoding="utf-8"?>
+<w:hdr xmlns="http://schemas.openxmlformats.org/wordprocessingml/2006/main" xmlns:a="http://schemas.openxmlformats.org/drawingml/2006/main" xmlns:m="http://schemas.openxmlformats.org/officeDocument/2006/math" xmlns:ma="http://schemas.openxmlformats.org/schemaLibrary/2006/main" xmlns:pic="http://schemas.openxmlformats.org/drawingml/2006/picture" xmlns:r="http://schemas.openxmlformats.org/officeDocument/2006/relationships" xmlns:s="http://schemas.openxmlformats.org/officeDocument/2006/sharedTypes" xmlns:w="http://schemas.openxmlformats.org/wordprocessingml/2006/main" xmlns:wp="http://schemas.openxmlformats.org/drawingml/2006/wordprocessingDrawing" xmlns:xml="http://www.w3.org/XML/1998/namespace">
+  <w:p>
+    <w:pPr>
+      <w:tabs>
+        <w:tab w:val="center" w:leader="none" w:pos="3600"/>
+      </w:tabs>
+    </w:pPr>
+    <w:r>
+      <w:rPr>
+        <w:b/>
+        <w:bCs/>
+        <w:color w:val="ff0000"/>
+        <w:sz w:val="28"/>
+        <w:szCs w:val="28"/>
+      </w:rPr>
+      <w:tab/>
+      <w:t>Unlicensed version of UniOffice - Get a license on https://unidoc.io</w:t>
+    </w:r>
+  </w:p>
+</w:hdr>
+</file>
+
+<file path=word/header15.xml><?xml version="1.0" encoding="utf-8"?>
+<w:hdr xmlns="http://schemas.openxmlformats.org/wordprocessingml/2006/main" xmlns:a="http://schemas.openxmlformats.org/drawingml/2006/main" xmlns:m="http://schemas.openxmlformats.org/officeDocument/2006/math" xmlns:ma="http://schemas.openxmlformats.org/schemaLibrary/2006/main" xmlns:pic="http://schemas.openxmlformats.org/drawingml/2006/picture" xmlns:r="http://schemas.openxmlformats.org/officeDocument/2006/relationships" xmlns:s="http://schemas.openxmlformats.org/officeDocument/2006/sharedTypes" xmlns:w="http://schemas.openxmlformats.org/wordprocessingml/2006/main" xmlns:wp="http://schemas.openxmlformats.org/drawingml/2006/wordprocessingDrawing" xmlns:xml="http://www.w3.org/XML/1998/namespace">
+  <w:p>
+    <w:pPr>
+      <w:tabs>
+        <w:tab w:val="center" w:leader="none" w:pos="3600"/>
+      </w:tabs>
+    </w:pPr>
+    <w:r>
+      <w:rPr>
+        <w:b/>
+        <w:bCs/>
+        <w:color w:val="ff0000"/>
+        <w:sz w:val="28"/>
+        <w:szCs w:val="28"/>
+      </w:rPr>
+      <w:tab/>
+      <w:t>Unlicensed version of UniOffice - Get a license on https://unidoc.io</w:t>
+    </w:r>
+  </w:p>
+</w:hdr>
+</file>
+
+<file path=word/header16.xml><?xml version="1.0" encoding="utf-8"?>
+<w:hdr xmlns="http://schemas.openxmlformats.org/wordprocessingml/2006/main" xmlns:a="http://schemas.openxmlformats.org/drawingml/2006/main" xmlns:m="http://schemas.openxmlformats.org/officeDocument/2006/math" xmlns:ma="http://schemas.openxmlformats.org/schemaLibrary/2006/main" xmlns:pic="http://schemas.openxmlformats.org/drawingml/2006/picture" xmlns:r="http://schemas.openxmlformats.org/officeDocument/2006/relationships" xmlns:s="http://schemas.openxmlformats.org/officeDocument/2006/sharedTypes" xmlns:w="http://schemas.openxmlformats.org/wordprocessingml/2006/main" xmlns:wp="http://schemas.openxmlformats.org/drawingml/2006/wordprocessingDrawing" xmlns:xml="http://www.w3.org/XML/1998/namespace">
+  <w:p>
+    <w:pPr>
+      <w:tabs>
+        <w:tab w:val="center" w:leader="none" w:pos="3600"/>
+      </w:tabs>
+    </w:pPr>
+    <w:r>
+      <w:rPr>
+        <w:b/>
+        <w:bCs/>
+        <w:color w:val="ff0000"/>
+        <w:sz w:val="28"/>
+        <w:szCs w:val="28"/>
+      </w:rPr>
+      <w:tab/>
+      <w:t>Unlicensed version of UniOffice - Get a license on https://unidoc.io</w:t>
+    </w:r>
+  </w:p>
+</w:hdr>
+</file>
+
+<file path=word/header17.xml><?xml version="1.0" encoding="utf-8"?>
+<w:hdr xmlns="http://schemas.openxmlformats.org/wordprocessingml/2006/main" xmlns:a="http://schemas.openxmlformats.org/drawingml/2006/main" xmlns:m="http://schemas.openxmlformats.org/officeDocument/2006/math" xmlns:ma="http://schemas.openxmlformats.org/schemaLibrary/2006/main" xmlns:pic="http://schemas.openxmlformats.org/drawingml/2006/picture" xmlns:r="http://schemas.openxmlformats.org/officeDocument/2006/relationships" xmlns:s="http://schemas.openxmlformats.org/officeDocument/2006/sharedTypes" xmlns:w="http://schemas.openxmlformats.org/wordprocessingml/2006/main" xmlns:wp="http://schemas.openxmlformats.org/drawingml/2006/wordprocessingDrawing" xmlns:xml="http://www.w3.org/XML/1998/namespace">
+  <w:p>
+    <w:pPr>
+      <w:tabs>
+        <w:tab w:val="center" w:leader="none" w:pos="3600"/>
+      </w:tabs>
+    </w:pPr>
+    <w:r>
+      <w:rPr>
+        <w:b/>
+        <w:bCs/>
+        <w:color w:val="ff0000"/>
+        <w:sz w:val="28"/>
+        <w:szCs w:val="28"/>
+      </w:rPr>
+      <w:tab/>
+      <w:t>Unlicensed version of UniOffice - Get a license on https://unidoc.io</w:t>
+    </w:r>
+  </w:p>
+</w:hdr>
+</file>
+
+<file path=word/header18.xml><?xml version="1.0" encoding="utf-8"?>
+<w:hdr xmlns="http://schemas.openxmlformats.org/wordprocessingml/2006/main" xmlns:a="http://schemas.openxmlformats.org/drawingml/2006/main" xmlns:m="http://schemas.openxmlformats.org/officeDocument/2006/math" xmlns:ma="http://schemas.openxmlformats.org/schemaLibrary/2006/main" xmlns:pic="http://schemas.openxmlformats.org/drawingml/2006/picture" xmlns:r="http://schemas.openxmlformats.org/officeDocument/2006/relationships" xmlns:s="http://schemas.openxmlformats.org/officeDocument/2006/sharedTypes" xmlns:w="http://schemas.openxmlformats.org/wordprocessingml/2006/main" xmlns:wp="http://schemas.openxmlformats.org/drawingml/2006/wordprocessingDrawing" xmlns:xml="http://www.w3.org/XML/1998/namespace">
+  <w:p>
+    <w:pPr>
+      <w:tabs>
+        <w:tab w:val="center" w:leader="none" w:pos="3600"/>
+      </w:tabs>
+    </w:pPr>
+    <w:r>
+      <w:rPr>
+        <w:b/>
+        <w:bCs/>
+        <w:color w:val="ff0000"/>
+        <w:sz w:val="28"/>
+        <w:szCs w:val="28"/>
+      </w:rPr>
+      <w:tab/>
+      <w:t>Unlicensed version of UniOffice - Get a license on https://unidoc.io</w:t>
+    </w:r>
+  </w:p>
+</w:hdr>
+</file>
+
 <file path=word/header2.xml><?xml version="1.0" encoding="utf-8"?>
 <w:hdr xmlns="http://schemas.openxmlformats.org/wordprocessingml/2006/main" xmlns:a="http://schemas.openxmlformats.org/drawingml/2006/main" xmlns:m="http://schemas.openxmlformats.org/officeDocument/2006/math" xmlns:ma="http://schemas.openxmlformats.org/schemaLibrary/2006/main" xmlns:pic="http://schemas.openxmlformats.org/drawingml/2006/picture" xmlns:r="http://schemas.openxmlformats.org/officeDocument/2006/relationships" xmlns:s="http://schemas.openxmlformats.org/officeDocument/2006/sharedTypes" xmlns:w="http://schemas.openxmlformats.org/wordprocessingml/2006/main" xmlns:wp="http://schemas.openxmlformats.org/drawingml/2006/wordprocessingDrawing" xmlns:xml="http://www.w3.org/XML/1998/namespace">
   <w:p>
@@ -230,6 +447,29 @@
 </file>
 
 <file path=word/header8.xml><?xml version="1.0" encoding="utf-8"?>
+<w:hdr xmlns="http://schemas.openxmlformats.org/wordprocessingml/2006/main" xmlns:a="http://schemas.openxmlformats.org/drawingml/2006/main" xmlns:m="http://schemas.openxmlformats.org/officeDocument/2006/math" xmlns:ma="http://schemas.openxmlformats.org/schemaLibrary/2006/main" xmlns:pic="http://schemas.openxmlformats.org/drawingml/2006/picture" xmlns:r="http://schemas.openxmlformats.org/officeDocument/2006/relationships" xmlns:s="http://schemas.openxmlformats.org/officeDocument/2006/sharedTypes" xmlns:w="http://schemas.openxmlformats.org/wordprocessingml/2006/main" xmlns:wp="http://schemas.openxmlformats.org/drawingml/2006/wordprocessingDrawing" xmlns:xml="http://www.w3.org/XML/1998/namespace">
+  <w:p>
+    <w:pPr>
+      <w:tabs>
+        <w:tab w:val="center" w:leader="none" w:pos="3600"/>
+      </w:tabs>
+    </w:pPr>
+    <w:r>
+      <w:rPr>
+        <w:b/>
+        <w:bCs/>
+        <w:color w:val="ff0000"/>
+        <w:sz w:val="28"/>
+        <w:szCs w:val="28"/>
+      </w:rPr>
+      <w:tab/>
+      <w:t>Unlicensed version of UniOffice - Get a license on https://unidoc.io</w:t>
+    </w:r>
+  </w:p>
+</w:hdr>
+</file>
+
+<file path=word/header9.xml><?xml version="1.0" encoding="utf-8"?>
 <w:hdr xmlns="http://schemas.openxmlformats.org/wordprocessingml/2006/main" xmlns:a="http://schemas.openxmlformats.org/drawingml/2006/main" xmlns:m="http://schemas.openxmlformats.org/officeDocument/2006/math" xmlns:ma="http://schemas.openxmlformats.org/schemaLibrary/2006/main" xmlns:pic="http://schemas.openxmlformats.org/drawingml/2006/picture" xmlns:r="http://schemas.openxmlformats.org/officeDocument/2006/relationships" xmlns:s="http://schemas.openxmlformats.org/officeDocument/2006/sharedTypes" xmlns:w="http://schemas.openxmlformats.org/wordprocessingml/2006/main" xmlns:wp="http://schemas.openxmlformats.org/drawingml/2006/wordprocessingDrawing" xmlns:xml="http://www.w3.org/XML/1998/namespace">
   <w:p>
     <w:pPr>

</xml_diff>

<commit_message>
tests and examples fixed, finalizers removed
</commit_message>
<xml_diff>
--- a/_examples/document/doc-properties/document.docx
+++ b/_examples/document/doc-properties/document.docx
@@ -18,6 +18,16 @@
       <w:headerReference w:type="default" r:id="rId16"/>
       <w:headerReference w:type="default" r:id="rId17"/>
       <w:headerReference w:type="default" r:id="rId18"/>
+      <w:headerReference w:type="default" r:id="rId19"/>
+      <w:headerReference w:type="default" r:id="rId20"/>
+      <w:headerReference w:type="default" r:id="rId21"/>
+      <w:headerReference w:type="default" r:id="rId22"/>
+      <w:headerReference w:type="default" r:id="rId23"/>
+      <w:headerReference w:type="default" r:id="rId24"/>
+      <w:headerReference w:type="default" r:id="rId25"/>
+      <w:headerReference w:type="default" r:id="rId26"/>
+      <w:headerReference w:type="default" r:id="rId27"/>
+      <w:headerReference w:type="default" r:id="rId28"/>
       <w:pgSz w:w="12240" w:h="15840"/>
       <w:pgMar w:top="1440" w:right="1440" w:bottom="1440" w:left="1440" w:header="720" w:footer="720" w:gutter="0"/>
       <w:cols w:space="720"/>
@@ -117,6 +127,213 @@
 </w:hdr>
 </file>
 
+<file path=word/header10.xml><?xml version="1.0" encoding="utf-8"?>
+<w:hdr xmlns="http://schemas.openxmlformats.org/wordprocessingml/2006/main" xmlns:a="http://schemas.openxmlformats.org/drawingml/2006/main" xmlns:m="http://schemas.openxmlformats.org/officeDocument/2006/math" xmlns:ma="http://schemas.openxmlformats.org/schemaLibrary/2006/main" xmlns:pic="http://schemas.openxmlformats.org/drawingml/2006/picture" xmlns:r="http://schemas.openxmlformats.org/officeDocument/2006/relationships" xmlns:s="http://schemas.openxmlformats.org/officeDocument/2006/sharedTypes" xmlns:w="http://schemas.openxmlformats.org/wordprocessingml/2006/main" xmlns:wp="http://schemas.openxmlformats.org/drawingml/2006/wordprocessingDrawing" xmlns:xml="http://www.w3.org/XML/1998/namespace">
+  <w:p>
+    <w:pPr>
+      <w:tabs>
+        <w:tab w:val="center" w:leader="none" w:pos="3600"/>
+      </w:tabs>
+    </w:pPr>
+    <w:r>
+      <w:rPr>
+        <w:b/>
+        <w:bCs/>
+        <w:color w:val="ff0000"/>
+        <w:sz w:val="28"/>
+        <w:szCs w:val="28"/>
+      </w:rPr>
+      <w:tab/>
+      <w:t>Unlicensed version of UniOffice - Get a license on https://unidoc.io</w:t>
+    </w:r>
+  </w:p>
+</w:hdr>
+</file>
+
+<file path=word/header11.xml><?xml version="1.0" encoding="utf-8"?>
+<w:hdr xmlns="http://schemas.openxmlformats.org/wordprocessingml/2006/main" xmlns:a="http://schemas.openxmlformats.org/drawingml/2006/main" xmlns:m="http://schemas.openxmlformats.org/officeDocument/2006/math" xmlns:ma="http://schemas.openxmlformats.org/schemaLibrary/2006/main" xmlns:pic="http://schemas.openxmlformats.org/drawingml/2006/picture" xmlns:r="http://schemas.openxmlformats.org/officeDocument/2006/relationships" xmlns:s="http://schemas.openxmlformats.org/officeDocument/2006/sharedTypes" xmlns:w="http://schemas.openxmlformats.org/wordprocessingml/2006/main" xmlns:wp="http://schemas.openxmlformats.org/drawingml/2006/wordprocessingDrawing" xmlns:xml="http://www.w3.org/XML/1998/namespace">
+  <w:p>
+    <w:pPr>
+      <w:tabs>
+        <w:tab w:val="center" w:leader="none" w:pos="3600"/>
+      </w:tabs>
+    </w:pPr>
+    <w:r>
+      <w:rPr>
+        <w:b/>
+        <w:bCs/>
+        <w:color w:val="ff0000"/>
+        <w:sz w:val="28"/>
+        <w:szCs w:val="28"/>
+      </w:rPr>
+      <w:tab/>
+      <w:t>Unlicensed version of UniOffice - Get a license on https://unidoc.io</w:t>
+    </w:r>
+  </w:p>
+</w:hdr>
+</file>
+
+<file path=word/header12.xml><?xml version="1.0" encoding="utf-8"?>
+<w:hdr xmlns="http://schemas.openxmlformats.org/wordprocessingml/2006/main" xmlns:a="http://schemas.openxmlformats.org/drawingml/2006/main" xmlns:m="http://schemas.openxmlformats.org/officeDocument/2006/math" xmlns:ma="http://schemas.openxmlformats.org/schemaLibrary/2006/main" xmlns:pic="http://schemas.openxmlformats.org/drawingml/2006/picture" xmlns:r="http://schemas.openxmlformats.org/officeDocument/2006/relationships" xmlns:s="http://schemas.openxmlformats.org/officeDocument/2006/sharedTypes" xmlns:w="http://schemas.openxmlformats.org/wordprocessingml/2006/main" xmlns:wp="http://schemas.openxmlformats.org/drawingml/2006/wordprocessingDrawing" xmlns:xml="http://www.w3.org/XML/1998/namespace">
+  <w:p>
+    <w:pPr>
+      <w:tabs>
+        <w:tab w:val="center" w:leader="none" w:pos="3600"/>
+      </w:tabs>
+    </w:pPr>
+    <w:r>
+      <w:rPr>
+        <w:b/>
+        <w:bCs/>
+        <w:color w:val="ff0000"/>
+        <w:sz w:val="28"/>
+        <w:szCs w:val="28"/>
+      </w:rPr>
+      <w:tab/>
+      <w:t>Unlicensed version of UniOffice - Get a license on https://unidoc.io</w:t>
+    </w:r>
+  </w:p>
+</w:hdr>
+</file>
+
+<file path=word/header13.xml><?xml version="1.0" encoding="utf-8"?>
+<w:hdr xmlns="http://schemas.openxmlformats.org/wordprocessingml/2006/main" xmlns:a="http://schemas.openxmlformats.org/drawingml/2006/main" xmlns:m="http://schemas.openxmlformats.org/officeDocument/2006/math" xmlns:ma="http://schemas.openxmlformats.org/schemaLibrary/2006/main" xmlns:pic="http://schemas.openxmlformats.org/drawingml/2006/picture" xmlns:r="http://schemas.openxmlformats.org/officeDocument/2006/relationships" xmlns:s="http://schemas.openxmlformats.org/officeDocument/2006/sharedTypes" xmlns:w="http://schemas.openxmlformats.org/wordprocessingml/2006/main" xmlns:wp="http://schemas.openxmlformats.org/drawingml/2006/wordprocessingDrawing" xmlns:xml="http://www.w3.org/XML/1998/namespace">
+  <w:p>
+    <w:pPr>
+      <w:tabs>
+        <w:tab w:val="center" w:leader="none" w:pos="3600"/>
+      </w:tabs>
+    </w:pPr>
+    <w:r>
+      <w:rPr>
+        <w:b/>
+        <w:bCs/>
+        <w:color w:val="ff0000"/>
+        <w:sz w:val="28"/>
+        <w:szCs w:val="28"/>
+      </w:rPr>
+      <w:tab/>
+      <w:t>Unlicensed version of UniOffice - Get a license on https://unidoc.io</w:t>
+    </w:r>
+  </w:p>
+</w:hdr>
+</file>
+
+<file path=word/header14.xml><?xml version="1.0" encoding="utf-8"?>
+<w:hdr xmlns="http://schemas.openxmlformats.org/wordprocessingml/2006/main" xmlns:a="http://schemas.openxmlformats.org/drawingml/2006/main" xmlns:m="http://schemas.openxmlformats.org/officeDocument/2006/math" xmlns:ma="http://schemas.openxmlformats.org/schemaLibrary/2006/main" xmlns:pic="http://schemas.openxmlformats.org/drawingml/2006/picture" xmlns:r="http://schemas.openxmlformats.org/officeDocument/2006/relationships" xmlns:s="http://schemas.openxmlformats.org/officeDocument/2006/sharedTypes" xmlns:w="http://schemas.openxmlformats.org/wordprocessingml/2006/main" xmlns:wp="http://schemas.openxmlformats.org/drawingml/2006/wordprocessingDrawing" xmlns:xml="http://www.w3.org/XML/1998/namespace">
+  <w:p>
+    <w:pPr>
+      <w:tabs>
+        <w:tab w:val="center" w:leader="none" w:pos="3600"/>
+      </w:tabs>
+    </w:pPr>
+    <w:r>
+      <w:rPr>
+        <w:b/>
+        <w:bCs/>
+        <w:color w:val="ff0000"/>
+        <w:sz w:val="28"/>
+        <w:szCs w:val="28"/>
+      </w:rPr>
+      <w:tab/>
+      <w:t>Unlicensed version of UniOffice - Get a license on https://unidoc.io</w:t>
+    </w:r>
+  </w:p>
+</w:hdr>
+</file>
+
+<file path=word/header15.xml><?xml version="1.0" encoding="utf-8"?>
+<w:hdr xmlns="http://schemas.openxmlformats.org/wordprocessingml/2006/main" xmlns:a="http://schemas.openxmlformats.org/drawingml/2006/main" xmlns:m="http://schemas.openxmlformats.org/officeDocument/2006/math" xmlns:ma="http://schemas.openxmlformats.org/schemaLibrary/2006/main" xmlns:pic="http://schemas.openxmlformats.org/drawingml/2006/picture" xmlns:r="http://schemas.openxmlformats.org/officeDocument/2006/relationships" xmlns:s="http://schemas.openxmlformats.org/officeDocument/2006/sharedTypes" xmlns:w="http://schemas.openxmlformats.org/wordprocessingml/2006/main" xmlns:wp="http://schemas.openxmlformats.org/drawingml/2006/wordprocessingDrawing" xmlns:xml="http://www.w3.org/XML/1998/namespace">
+  <w:p>
+    <w:pPr>
+      <w:tabs>
+        <w:tab w:val="center" w:leader="none" w:pos="3600"/>
+      </w:tabs>
+    </w:pPr>
+    <w:r>
+      <w:rPr>
+        <w:b/>
+        <w:bCs/>
+        <w:color w:val="ff0000"/>
+        <w:sz w:val="28"/>
+        <w:szCs w:val="28"/>
+      </w:rPr>
+      <w:tab/>
+      <w:t>Unlicensed version of UniOffice - Get a license on https://unidoc.io</w:t>
+    </w:r>
+  </w:p>
+</w:hdr>
+</file>
+
+<file path=word/header16.xml><?xml version="1.0" encoding="utf-8"?>
+<w:hdr xmlns="http://schemas.openxmlformats.org/wordprocessingml/2006/main" xmlns:a="http://schemas.openxmlformats.org/drawingml/2006/main" xmlns:m="http://schemas.openxmlformats.org/officeDocument/2006/math" xmlns:ma="http://schemas.openxmlformats.org/schemaLibrary/2006/main" xmlns:pic="http://schemas.openxmlformats.org/drawingml/2006/picture" xmlns:r="http://schemas.openxmlformats.org/officeDocument/2006/relationships" xmlns:s="http://schemas.openxmlformats.org/officeDocument/2006/sharedTypes" xmlns:w="http://schemas.openxmlformats.org/wordprocessingml/2006/main" xmlns:wp="http://schemas.openxmlformats.org/drawingml/2006/wordprocessingDrawing" xmlns:xml="http://www.w3.org/XML/1998/namespace">
+  <w:p>
+    <w:pPr>
+      <w:tabs>
+        <w:tab w:val="center" w:leader="none" w:pos="3600"/>
+      </w:tabs>
+    </w:pPr>
+    <w:r>
+      <w:rPr>
+        <w:b/>
+        <w:bCs/>
+        <w:color w:val="ff0000"/>
+        <w:sz w:val="28"/>
+        <w:szCs w:val="28"/>
+      </w:rPr>
+      <w:tab/>
+      <w:t>Unlicensed version of UniOffice - Get a license on https://unidoc.io</w:t>
+    </w:r>
+  </w:p>
+</w:hdr>
+</file>
+
+<file path=word/header17.xml><?xml version="1.0" encoding="utf-8"?>
+<w:hdr xmlns="http://schemas.openxmlformats.org/wordprocessingml/2006/main" xmlns:a="http://schemas.openxmlformats.org/drawingml/2006/main" xmlns:m="http://schemas.openxmlformats.org/officeDocument/2006/math" xmlns:ma="http://schemas.openxmlformats.org/schemaLibrary/2006/main" xmlns:pic="http://schemas.openxmlformats.org/drawingml/2006/picture" xmlns:r="http://schemas.openxmlformats.org/officeDocument/2006/relationships" xmlns:s="http://schemas.openxmlformats.org/officeDocument/2006/sharedTypes" xmlns:w="http://schemas.openxmlformats.org/wordprocessingml/2006/main" xmlns:wp="http://schemas.openxmlformats.org/drawingml/2006/wordprocessingDrawing" xmlns:xml="http://www.w3.org/XML/1998/namespace">
+  <w:p>
+    <w:pPr>
+      <w:tabs>
+        <w:tab w:val="center" w:leader="none" w:pos="3600"/>
+      </w:tabs>
+    </w:pPr>
+    <w:r>
+      <w:rPr>
+        <w:b/>
+        <w:bCs/>
+        <w:color w:val="ff0000"/>
+        <w:sz w:val="28"/>
+        <w:szCs w:val="28"/>
+      </w:rPr>
+      <w:tab/>
+      <w:t>Unlicensed version of UniOffice - Get a license on https://unidoc.io</w:t>
+    </w:r>
+  </w:p>
+</w:hdr>
+</file>
+
+<file path=word/header18.xml><?xml version="1.0" encoding="utf-8"?>
+<w:hdr xmlns="http://schemas.openxmlformats.org/wordprocessingml/2006/main" xmlns:a="http://schemas.openxmlformats.org/drawingml/2006/main" xmlns:m="http://schemas.openxmlformats.org/officeDocument/2006/math" xmlns:ma="http://schemas.openxmlformats.org/schemaLibrary/2006/main" xmlns:pic="http://schemas.openxmlformats.org/drawingml/2006/picture" xmlns:r="http://schemas.openxmlformats.org/officeDocument/2006/relationships" xmlns:s="http://schemas.openxmlformats.org/officeDocument/2006/sharedTypes" xmlns:w="http://schemas.openxmlformats.org/wordprocessingml/2006/main" xmlns:wp="http://schemas.openxmlformats.org/drawingml/2006/wordprocessingDrawing" xmlns:xml="http://www.w3.org/XML/1998/namespace">
+  <w:p>
+    <w:pPr>
+      <w:tabs>
+        <w:tab w:val="center" w:leader="none" w:pos="3600"/>
+      </w:tabs>
+    </w:pPr>
+    <w:r>
+      <w:rPr>
+        <w:b/>
+        <w:bCs/>
+        <w:color w:val="ff0000"/>
+        <w:sz w:val="28"/>
+        <w:szCs w:val="28"/>
+      </w:rPr>
+      <w:tab/>
+      <w:t>Unlicensed version of UniOffice - Get a license on https://unidoc.io</w:t>
+    </w:r>
+  </w:p>
+</w:hdr>
+</file>
+
 <file path=word/header2.xml><?xml version="1.0" encoding="utf-8"?>
 <w:hdr xmlns="http://schemas.openxmlformats.org/wordprocessingml/2006/main" xmlns:a="http://schemas.openxmlformats.org/drawingml/2006/main" xmlns:m="http://schemas.openxmlformats.org/officeDocument/2006/math" xmlns:ma="http://schemas.openxmlformats.org/schemaLibrary/2006/main" xmlns:pic="http://schemas.openxmlformats.org/drawingml/2006/picture" xmlns:r="http://schemas.openxmlformats.org/officeDocument/2006/relationships" xmlns:s="http://schemas.openxmlformats.org/officeDocument/2006/sharedTypes" xmlns:w="http://schemas.openxmlformats.org/wordprocessingml/2006/main" xmlns:wp="http://schemas.openxmlformats.org/drawingml/2006/wordprocessingDrawing" xmlns:xml="http://www.w3.org/XML/1998/namespace">
   <w:p>
@@ -230,6 +447,29 @@
 </file>
 
 <file path=word/header8.xml><?xml version="1.0" encoding="utf-8"?>
+<w:hdr xmlns="http://schemas.openxmlformats.org/wordprocessingml/2006/main" xmlns:a="http://schemas.openxmlformats.org/drawingml/2006/main" xmlns:m="http://schemas.openxmlformats.org/officeDocument/2006/math" xmlns:ma="http://schemas.openxmlformats.org/schemaLibrary/2006/main" xmlns:pic="http://schemas.openxmlformats.org/drawingml/2006/picture" xmlns:r="http://schemas.openxmlformats.org/officeDocument/2006/relationships" xmlns:s="http://schemas.openxmlformats.org/officeDocument/2006/sharedTypes" xmlns:w="http://schemas.openxmlformats.org/wordprocessingml/2006/main" xmlns:wp="http://schemas.openxmlformats.org/drawingml/2006/wordprocessingDrawing" xmlns:xml="http://www.w3.org/XML/1998/namespace">
+  <w:p>
+    <w:pPr>
+      <w:tabs>
+        <w:tab w:val="center" w:leader="none" w:pos="3600"/>
+      </w:tabs>
+    </w:pPr>
+    <w:r>
+      <w:rPr>
+        <w:b/>
+        <w:bCs/>
+        <w:color w:val="ff0000"/>
+        <w:sz w:val="28"/>
+        <w:szCs w:val="28"/>
+      </w:rPr>
+      <w:tab/>
+      <w:t>Unlicensed version of UniOffice - Get a license on https://unidoc.io</w:t>
+    </w:r>
+  </w:p>
+</w:hdr>
+</file>
+
+<file path=word/header9.xml><?xml version="1.0" encoding="utf-8"?>
 <w:hdr xmlns="http://schemas.openxmlformats.org/wordprocessingml/2006/main" xmlns:a="http://schemas.openxmlformats.org/drawingml/2006/main" xmlns:m="http://schemas.openxmlformats.org/officeDocument/2006/math" xmlns:ma="http://schemas.openxmlformats.org/schemaLibrary/2006/main" xmlns:pic="http://schemas.openxmlformats.org/drawingml/2006/picture" xmlns:r="http://schemas.openxmlformats.org/officeDocument/2006/relationships" xmlns:s="http://schemas.openxmlformats.org/officeDocument/2006/sharedTypes" xmlns:w="http://schemas.openxmlformats.org/wordprocessingml/2006/main" xmlns:wp="http://schemas.openxmlformats.org/drawingml/2006/wordprocessingDrawing" xmlns:xml="http://www.w3.org/XML/1998/namespace">
   <w:p>
     <w:pPr>

</xml_diff>